<commit_message>
Removed commented out code
</commit_message>
<xml_diff>
--- a/SonarCloud_Detailed_Report.docx
+++ b/SonarCloud_Detailed_Report.docx
@@ -90,7 +90,7 @@
           </w:tcPr>
           <w:p>
             <w:r>
-              <w:t>26</w:t>
+              <w:t>41</w:t>
             </w:r>
           </w:p>
         </w:tc>
@@ -112,7 +112,7 @@
           </w:tcPr>
           <w:p>
             <w:r>
-              <w:t>172 mins</w:t>
+              <w:t>237 mins</w:t>
             </w:r>
           </w:p>
         </w:tc>
@@ -134,7 +134,7 @@
           </w:tcPr>
           <w:p>
             <w:r>
-              <w:t>172 mins</w:t>
+              <w:t>237 mins</w:t>
             </w:r>
           </w:p>
         </w:tc>
@@ -200,7 +200,7 @@
           </w:tcPr>
           <w:p>
             <w:r>
-              <w:t>20</w:t>
+              <w:t>32</w:t>
             </w:r>
           </w:p>
         </w:tc>
@@ -222,7 +222,7 @@
           </w:tcPr>
           <w:p>
             <w:r>
-              <w:t>3</w:t>
+              <w:t>6</w:t>
             </w:r>
           </w:p>
         </w:tc>
@@ -288,7 +288,7 @@
           </w:tcPr>
           <w:p>
             <w:r>
-              <w:t>21</w:t>
+              <w:t>36</w:t>
             </w:r>
           </w:p>
         </w:tc>
@@ -429,7 +429,7 @@
           </w:tcPr>
           <w:p>
             <w:r>
-              <w:t>AZXxy2EgNV2DIPm99Fnw</w:t>
+              <w:t>AZXyaHV9ToheL58jEvoo</w:t>
             </w:r>
           </w:p>
         </w:tc>
@@ -463,6 +463,1146 @@
           </w:tcPr>
           <w:p>
             <w:r>
+              <w:t>index.css</w:t>
+            </w:r>
+          </w:p>
+        </w:tc>
+        <w:tc>
+          <w:tcPr>
+            <w:tcW w:type="dxa" w:w="1234"/>
+          </w:tcPr>
+          <w:p>
+            <w:r>
+              <w:t>N/A</w:t>
+            </w:r>
+          </w:p>
+        </w:tc>
+        <w:tc>
+          <w:tcPr>
+            <w:tcW w:type="dxa" w:w="1234"/>
+          </w:tcPr>
+          <w:p>
+            <w:r>
+              <w:t>Remove this commented out code.</w:t>
+            </w:r>
+          </w:p>
+        </w:tc>
+        <w:tc>
+          <w:tcPr>
+            <w:tcW w:type="dxa" w:w="1234"/>
+          </w:tcPr>
+          <w:p>
+            <w:r>
+              <w:t>5min</w:t>
+            </w:r>
+          </w:p>
+        </w:tc>
+      </w:tr>
+      <w:tr>
+        <w:tc>
+          <w:tcPr>
+            <w:tcW w:type="dxa" w:w="1234"/>
+          </w:tcPr>
+          <w:p>
+            <w:r>
+              <w:t>AZXyaHV9ToheL58jEvop</w:t>
+            </w:r>
+          </w:p>
+        </w:tc>
+        <w:tc>
+          <w:tcPr>
+            <w:tcW w:type="dxa" w:w="1234"/>
+          </w:tcPr>
+          <w:p>
+            <w:r>
+              <w:t>CODE_SMELL</w:t>
+            </w:r>
+          </w:p>
+        </w:tc>
+        <w:tc>
+          <w:tcPr>
+            <w:tcW w:type="dxa" w:w="1234"/>
+          </w:tcPr>
+          <w:p>
+            <w:r>
+              <w:rPr>
+                <w:b/>
+                <w:color w:val="FF7F00"/>
+              </w:rPr>
+              <w:t>MAJOR</w:t>
+            </w:r>
+          </w:p>
+        </w:tc>
+        <w:tc>
+          <w:tcPr>
+            <w:tcW w:type="dxa" w:w="1234"/>
+          </w:tcPr>
+          <w:p>
+            <w:r>
+              <w:t>index.css</w:t>
+            </w:r>
+          </w:p>
+        </w:tc>
+        <w:tc>
+          <w:tcPr>
+            <w:tcW w:type="dxa" w:w="1234"/>
+          </w:tcPr>
+          <w:p>
+            <w:r>
+              <w:t>N/A</w:t>
+            </w:r>
+          </w:p>
+        </w:tc>
+        <w:tc>
+          <w:tcPr>
+            <w:tcW w:type="dxa" w:w="1234"/>
+          </w:tcPr>
+          <w:p>
+            <w:r>
+              <w:t>Unexpected duplicate selector ":root", first used at line 173</w:t>
+            </w:r>
+          </w:p>
+        </w:tc>
+        <w:tc>
+          <w:tcPr>
+            <w:tcW w:type="dxa" w:w="1234"/>
+          </w:tcPr>
+          <w:p>
+            <w:r>
+              <w:t>1min</w:t>
+            </w:r>
+          </w:p>
+        </w:tc>
+      </w:tr>
+      <w:tr>
+        <w:tc>
+          <w:tcPr>
+            <w:tcW w:type="dxa" w:w="1234"/>
+          </w:tcPr>
+          <w:p>
+            <w:r>
+              <w:t>AZXyaHYmToheL58jEvoq</w:t>
+            </w:r>
+          </w:p>
+        </w:tc>
+        <w:tc>
+          <w:tcPr>
+            <w:tcW w:type="dxa" w:w="1234"/>
+          </w:tcPr>
+          <w:p>
+            <w:r>
+              <w:t>CODE_SMELL</w:t>
+            </w:r>
+          </w:p>
+        </w:tc>
+        <w:tc>
+          <w:tcPr>
+            <w:tcW w:type="dxa" w:w="1234"/>
+          </w:tcPr>
+          <w:p>
+            <w:r>
+              <w:rPr>
+                <w:b/>
+                <w:color w:val="FF7F00"/>
+              </w:rPr>
+              <w:t>MAJOR</w:t>
+            </w:r>
+          </w:p>
+        </w:tc>
+        <w:tc>
+          <w:tcPr>
+            <w:tcW w:type="dxa" w:w="1234"/>
+          </w:tcPr>
+          <w:p>
+            <w:r>
+              <w:t>Insights.jsx</w:t>
+            </w:r>
+          </w:p>
+        </w:tc>
+        <w:tc>
+          <w:tcPr>
+            <w:tcW w:type="dxa" w:w="1234"/>
+          </w:tcPr>
+          <w:p>
+            <w:r>
+              <w:t>1</w:t>
+            </w:r>
+          </w:p>
+        </w:tc>
+        <w:tc>
+          <w:tcPr>
+            <w:tcW w:type="dxa" w:w="1234"/>
+          </w:tcPr>
+          <w:p>
+            <w:r>
+              <w:t>Remove this commented out code.</w:t>
+            </w:r>
+          </w:p>
+        </w:tc>
+        <w:tc>
+          <w:tcPr>
+            <w:tcW w:type="dxa" w:w="1234"/>
+          </w:tcPr>
+          <w:p>
+            <w:r>
+              <w:t>5min</w:t>
+            </w:r>
+          </w:p>
+        </w:tc>
+      </w:tr>
+      <w:tr>
+        <w:tc>
+          <w:tcPr>
+            <w:tcW w:type="dxa" w:w="1234"/>
+          </w:tcPr>
+          <w:p>
+            <w:r>
+              <w:t>AZXyaHYmToheL58jEvor</w:t>
+            </w:r>
+          </w:p>
+        </w:tc>
+        <w:tc>
+          <w:tcPr>
+            <w:tcW w:type="dxa" w:w="1234"/>
+          </w:tcPr>
+          <w:p>
+            <w:r>
+              <w:t>CODE_SMELL</w:t>
+            </w:r>
+          </w:p>
+        </w:tc>
+        <w:tc>
+          <w:tcPr>
+            <w:tcW w:type="dxa" w:w="1234"/>
+          </w:tcPr>
+          <w:p>
+            <w:r>
+              <w:rPr>
+                <w:b/>
+                <w:color w:val="FF7F00"/>
+              </w:rPr>
+              <w:t>MAJOR</w:t>
+            </w:r>
+          </w:p>
+        </w:tc>
+        <w:tc>
+          <w:tcPr>
+            <w:tcW w:type="dxa" w:w="1234"/>
+          </w:tcPr>
+          <w:p>
+            <w:r>
+              <w:t>Insights.jsx</w:t>
+            </w:r>
+          </w:p>
+        </w:tc>
+        <w:tc>
+          <w:tcPr>
+            <w:tcW w:type="dxa" w:w="1234"/>
+          </w:tcPr>
+          <w:p>
+            <w:r>
+              <w:t>7</w:t>
+            </w:r>
+          </w:p>
+        </w:tc>
+        <w:tc>
+          <w:tcPr>
+            <w:tcW w:type="dxa" w:w="1234"/>
+          </w:tcPr>
+          <w:p>
+            <w:r>
+              <w:t>Remove this commented out code.</w:t>
+            </w:r>
+          </w:p>
+        </w:tc>
+        <w:tc>
+          <w:tcPr>
+            <w:tcW w:type="dxa" w:w="1234"/>
+          </w:tcPr>
+          <w:p>
+            <w:r>
+              <w:t>5min</w:t>
+            </w:r>
+          </w:p>
+        </w:tc>
+      </w:tr>
+      <w:tr>
+        <w:tc>
+          <w:tcPr>
+            <w:tcW w:type="dxa" w:w="1234"/>
+          </w:tcPr>
+          <w:p>
+            <w:r>
+              <w:t>AZXyaHYmToheL58jEvos</w:t>
+            </w:r>
+          </w:p>
+        </w:tc>
+        <w:tc>
+          <w:tcPr>
+            <w:tcW w:type="dxa" w:w="1234"/>
+          </w:tcPr>
+          <w:p>
+            <w:r>
+              <w:t>CODE_SMELL</w:t>
+            </w:r>
+          </w:p>
+        </w:tc>
+        <w:tc>
+          <w:tcPr>
+            <w:tcW w:type="dxa" w:w="1234"/>
+          </w:tcPr>
+          <w:p>
+            <w:r>
+              <w:rPr>
+                <w:b/>
+                <w:color w:val="FF7F00"/>
+              </w:rPr>
+              <w:t>MAJOR</w:t>
+            </w:r>
+          </w:p>
+        </w:tc>
+        <w:tc>
+          <w:tcPr>
+            <w:tcW w:type="dxa" w:w="1234"/>
+          </w:tcPr>
+          <w:p>
+            <w:r>
+              <w:t>Insights.jsx</w:t>
+            </w:r>
+          </w:p>
+        </w:tc>
+        <w:tc>
+          <w:tcPr>
+            <w:tcW w:type="dxa" w:w="1234"/>
+          </w:tcPr>
+          <w:p>
+            <w:r>
+              <w:t>18</w:t>
+            </w:r>
+          </w:p>
+        </w:tc>
+        <w:tc>
+          <w:tcPr>
+            <w:tcW w:type="dxa" w:w="1234"/>
+          </w:tcPr>
+          <w:p>
+            <w:r>
+              <w:t>Remove this commented out code.</w:t>
+            </w:r>
+          </w:p>
+        </w:tc>
+        <w:tc>
+          <w:tcPr>
+            <w:tcW w:type="dxa" w:w="1234"/>
+          </w:tcPr>
+          <w:p>
+            <w:r>
+              <w:t>5min</w:t>
+            </w:r>
+          </w:p>
+        </w:tc>
+      </w:tr>
+      <w:tr>
+        <w:tc>
+          <w:tcPr>
+            <w:tcW w:type="dxa" w:w="1234"/>
+          </w:tcPr>
+          <w:p>
+            <w:r>
+              <w:t>AZXyaHYmToheL58jEvot</w:t>
+            </w:r>
+          </w:p>
+        </w:tc>
+        <w:tc>
+          <w:tcPr>
+            <w:tcW w:type="dxa" w:w="1234"/>
+          </w:tcPr>
+          <w:p>
+            <w:r>
+              <w:t>CODE_SMELL</w:t>
+            </w:r>
+          </w:p>
+        </w:tc>
+        <w:tc>
+          <w:tcPr>
+            <w:tcW w:type="dxa" w:w="1234"/>
+          </w:tcPr>
+          <w:p>
+            <w:r>
+              <w:rPr>
+                <w:b/>
+                <w:color w:val="FF7F00"/>
+              </w:rPr>
+              <w:t>MAJOR</w:t>
+            </w:r>
+          </w:p>
+        </w:tc>
+        <w:tc>
+          <w:tcPr>
+            <w:tcW w:type="dxa" w:w="1234"/>
+          </w:tcPr>
+          <w:p>
+            <w:r>
+              <w:t>Insights.jsx</w:t>
+            </w:r>
+          </w:p>
+        </w:tc>
+        <w:tc>
+          <w:tcPr>
+            <w:tcW w:type="dxa" w:w="1234"/>
+          </w:tcPr>
+          <w:p>
+            <w:r>
+              <w:t>39</w:t>
+            </w:r>
+          </w:p>
+        </w:tc>
+        <w:tc>
+          <w:tcPr>
+            <w:tcW w:type="dxa" w:w="1234"/>
+          </w:tcPr>
+          <w:p>
+            <w:r>
+              <w:t>Remove this commented out code.</w:t>
+            </w:r>
+          </w:p>
+        </w:tc>
+        <w:tc>
+          <w:tcPr>
+            <w:tcW w:type="dxa" w:w="1234"/>
+          </w:tcPr>
+          <w:p>
+            <w:r>
+              <w:t>5min</w:t>
+            </w:r>
+          </w:p>
+        </w:tc>
+      </w:tr>
+      <w:tr>
+        <w:tc>
+          <w:tcPr>
+            <w:tcW w:type="dxa" w:w="1234"/>
+          </w:tcPr>
+          <w:p>
+            <w:r>
+              <w:t>AZXyaHYmToheL58jEvou</w:t>
+            </w:r>
+          </w:p>
+        </w:tc>
+        <w:tc>
+          <w:tcPr>
+            <w:tcW w:type="dxa" w:w="1234"/>
+          </w:tcPr>
+          <w:p>
+            <w:r>
+              <w:t>CODE_SMELL</w:t>
+            </w:r>
+          </w:p>
+        </w:tc>
+        <w:tc>
+          <w:tcPr>
+            <w:tcW w:type="dxa" w:w="1234"/>
+          </w:tcPr>
+          <w:p>
+            <w:r>
+              <w:rPr>
+                <w:b/>
+                <w:color w:val="FF7F00"/>
+              </w:rPr>
+              <w:t>MAJOR</w:t>
+            </w:r>
+          </w:p>
+        </w:tc>
+        <w:tc>
+          <w:tcPr>
+            <w:tcW w:type="dxa" w:w="1234"/>
+          </w:tcPr>
+          <w:p>
+            <w:r>
+              <w:t>Insights.jsx</w:t>
+            </w:r>
+          </w:p>
+        </w:tc>
+        <w:tc>
+          <w:tcPr>
+            <w:tcW w:type="dxa" w:w="1234"/>
+          </w:tcPr>
+          <w:p>
+            <w:r>
+              <w:t>43</w:t>
+            </w:r>
+          </w:p>
+        </w:tc>
+        <w:tc>
+          <w:tcPr>
+            <w:tcW w:type="dxa" w:w="1234"/>
+          </w:tcPr>
+          <w:p>
+            <w:r>
+              <w:t>Remove this commented out code.</w:t>
+            </w:r>
+          </w:p>
+        </w:tc>
+        <w:tc>
+          <w:tcPr>
+            <w:tcW w:type="dxa" w:w="1234"/>
+          </w:tcPr>
+          <w:p>
+            <w:r>
+              <w:t>5min</w:t>
+            </w:r>
+          </w:p>
+        </w:tc>
+      </w:tr>
+      <w:tr>
+        <w:tc>
+          <w:tcPr>
+            <w:tcW w:type="dxa" w:w="1234"/>
+          </w:tcPr>
+          <w:p>
+            <w:r>
+              <w:t>AZXyaHYmToheL58jEvov</w:t>
+            </w:r>
+          </w:p>
+        </w:tc>
+        <w:tc>
+          <w:tcPr>
+            <w:tcW w:type="dxa" w:w="1234"/>
+          </w:tcPr>
+          <w:p>
+            <w:r>
+              <w:t>CODE_SMELL</w:t>
+            </w:r>
+          </w:p>
+        </w:tc>
+        <w:tc>
+          <w:tcPr>
+            <w:tcW w:type="dxa" w:w="1234"/>
+          </w:tcPr>
+          <w:p>
+            <w:r>
+              <w:rPr>
+                <w:b/>
+                <w:color w:val="FF7F00"/>
+              </w:rPr>
+              <w:t>MAJOR</w:t>
+            </w:r>
+          </w:p>
+        </w:tc>
+        <w:tc>
+          <w:tcPr>
+            <w:tcW w:type="dxa" w:w="1234"/>
+          </w:tcPr>
+          <w:p>
+            <w:r>
+              <w:t>Insights.jsx</w:t>
+            </w:r>
+          </w:p>
+        </w:tc>
+        <w:tc>
+          <w:tcPr>
+            <w:tcW w:type="dxa" w:w="1234"/>
+          </w:tcPr>
+          <w:p>
+            <w:r>
+              <w:t>57</w:t>
+            </w:r>
+          </w:p>
+        </w:tc>
+        <w:tc>
+          <w:tcPr>
+            <w:tcW w:type="dxa" w:w="1234"/>
+          </w:tcPr>
+          <w:p>
+            <w:r>
+              <w:t>Remove this commented out code.</w:t>
+            </w:r>
+          </w:p>
+        </w:tc>
+        <w:tc>
+          <w:tcPr>
+            <w:tcW w:type="dxa" w:w="1234"/>
+          </w:tcPr>
+          <w:p>
+            <w:r>
+              <w:t>5min</w:t>
+            </w:r>
+          </w:p>
+        </w:tc>
+      </w:tr>
+      <w:tr>
+        <w:tc>
+          <w:tcPr>
+            <w:tcW w:type="dxa" w:w="1234"/>
+          </w:tcPr>
+          <w:p>
+            <w:r>
+              <w:t>AZXyaHYmToheL58jEvow</w:t>
+            </w:r>
+          </w:p>
+        </w:tc>
+        <w:tc>
+          <w:tcPr>
+            <w:tcW w:type="dxa" w:w="1234"/>
+          </w:tcPr>
+          <w:p>
+            <w:r>
+              <w:t>CODE_SMELL</w:t>
+            </w:r>
+          </w:p>
+        </w:tc>
+        <w:tc>
+          <w:tcPr>
+            <w:tcW w:type="dxa" w:w="1234"/>
+          </w:tcPr>
+          <w:p>
+            <w:r>
+              <w:rPr>
+                <w:b/>
+                <w:color w:val="FF7F00"/>
+              </w:rPr>
+              <w:t>MAJOR</w:t>
+            </w:r>
+          </w:p>
+        </w:tc>
+        <w:tc>
+          <w:tcPr>
+            <w:tcW w:type="dxa" w:w="1234"/>
+          </w:tcPr>
+          <w:p>
+            <w:r>
+              <w:t>Insights.jsx</w:t>
+            </w:r>
+          </w:p>
+        </w:tc>
+        <w:tc>
+          <w:tcPr>
+            <w:tcW w:type="dxa" w:w="1234"/>
+          </w:tcPr>
+          <w:p>
+            <w:r>
+              <w:t>71</w:t>
+            </w:r>
+          </w:p>
+        </w:tc>
+        <w:tc>
+          <w:tcPr>
+            <w:tcW w:type="dxa" w:w="1234"/>
+          </w:tcPr>
+          <w:p>
+            <w:r>
+              <w:t>Remove this commented out code.</w:t>
+            </w:r>
+          </w:p>
+        </w:tc>
+        <w:tc>
+          <w:tcPr>
+            <w:tcW w:type="dxa" w:w="1234"/>
+          </w:tcPr>
+          <w:p>
+            <w:r>
+              <w:t>5min</w:t>
+            </w:r>
+          </w:p>
+        </w:tc>
+      </w:tr>
+      <w:tr>
+        <w:tc>
+          <w:tcPr>
+            <w:tcW w:type="dxa" w:w="1234"/>
+          </w:tcPr>
+          <w:p>
+            <w:r>
+              <w:t>AZXyaHYmToheL58jEvox</w:t>
+            </w:r>
+          </w:p>
+        </w:tc>
+        <w:tc>
+          <w:tcPr>
+            <w:tcW w:type="dxa" w:w="1234"/>
+          </w:tcPr>
+          <w:p>
+            <w:r>
+              <w:t>CODE_SMELL</w:t>
+            </w:r>
+          </w:p>
+        </w:tc>
+        <w:tc>
+          <w:tcPr>
+            <w:tcW w:type="dxa" w:w="1234"/>
+          </w:tcPr>
+          <w:p>
+            <w:r>
+              <w:rPr>
+                <w:b/>
+                <w:color w:val="FF7F00"/>
+              </w:rPr>
+              <w:t>MAJOR</w:t>
+            </w:r>
+          </w:p>
+        </w:tc>
+        <w:tc>
+          <w:tcPr>
+            <w:tcW w:type="dxa" w:w="1234"/>
+          </w:tcPr>
+          <w:p>
+            <w:r>
+              <w:t>Insights.jsx</w:t>
+            </w:r>
+          </w:p>
+        </w:tc>
+        <w:tc>
+          <w:tcPr>
+            <w:tcW w:type="dxa" w:w="1234"/>
+          </w:tcPr>
+          <w:p>
+            <w:r>
+              <w:t>75</w:t>
+            </w:r>
+          </w:p>
+        </w:tc>
+        <w:tc>
+          <w:tcPr>
+            <w:tcW w:type="dxa" w:w="1234"/>
+          </w:tcPr>
+          <w:p>
+            <w:r>
+              <w:t>Remove this commented out code.</w:t>
+            </w:r>
+          </w:p>
+        </w:tc>
+        <w:tc>
+          <w:tcPr>
+            <w:tcW w:type="dxa" w:w="1234"/>
+          </w:tcPr>
+          <w:p>
+            <w:r>
+              <w:t>5min</w:t>
+            </w:r>
+          </w:p>
+        </w:tc>
+      </w:tr>
+      <w:tr>
+        <w:tc>
+          <w:tcPr>
+            <w:tcW w:type="dxa" w:w="1234"/>
+          </w:tcPr>
+          <w:p>
+            <w:r>
+              <w:t>AZXyaHYmToheL58jEvoy</w:t>
+            </w:r>
+          </w:p>
+        </w:tc>
+        <w:tc>
+          <w:tcPr>
+            <w:tcW w:type="dxa" w:w="1234"/>
+          </w:tcPr>
+          <w:p>
+            <w:r>
+              <w:t>CODE_SMELL</w:t>
+            </w:r>
+          </w:p>
+        </w:tc>
+        <w:tc>
+          <w:tcPr>
+            <w:tcW w:type="dxa" w:w="1234"/>
+          </w:tcPr>
+          <w:p>
+            <w:r>
+              <w:rPr>
+                <w:b/>
+                <w:color w:val="FF7F00"/>
+              </w:rPr>
+              <w:t>MAJOR</w:t>
+            </w:r>
+          </w:p>
+        </w:tc>
+        <w:tc>
+          <w:tcPr>
+            <w:tcW w:type="dxa" w:w="1234"/>
+          </w:tcPr>
+          <w:p>
+            <w:r>
+              <w:t>Insights.jsx</w:t>
+            </w:r>
+          </w:p>
+        </w:tc>
+        <w:tc>
+          <w:tcPr>
+            <w:tcW w:type="dxa" w:w="1234"/>
+          </w:tcPr>
+          <w:p>
+            <w:r>
+              <w:t>79</w:t>
+            </w:r>
+          </w:p>
+        </w:tc>
+        <w:tc>
+          <w:tcPr>
+            <w:tcW w:type="dxa" w:w="1234"/>
+          </w:tcPr>
+          <w:p>
+            <w:r>
+              <w:t>Remove this commented out code.</w:t>
+            </w:r>
+          </w:p>
+        </w:tc>
+        <w:tc>
+          <w:tcPr>
+            <w:tcW w:type="dxa" w:w="1234"/>
+          </w:tcPr>
+          <w:p>
+            <w:r>
+              <w:t>5min</w:t>
+            </w:r>
+          </w:p>
+        </w:tc>
+      </w:tr>
+      <w:tr>
+        <w:tc>
+          <w:tcPr>
+            <w:tcW w:type="dxa" w:w="1234"/>
+          </w:tcPr>
+          <w:p>
+            <w:r>
+              <w:t>AZXyaHYmToheL58jEvoz</w:t>
+            </w:r>
+          </w:p>
+        </w:tc>
+        <w:tc>
+          <w:tcPr>
+            <w:tcW w:type="dxa" w:w="1234"/>
+          </w:tcPr>
+          <w:p>
+            <w:r>
+              <w:t>CODE_SMELL</w:t>
+            </w:r>
+          </w:p>
+        </w:tc>
+        <w:tc>
+          <w:tcPr>
+            <w:tcW w:type="dxa" w:w="1234"/>
+          </w:tcPr>
+          <w:p>
+            <w:r>
+              <w:rPr>
+                <w:b/>
+                <w:color w:val="FF7F00"/>
+              </w:rPr>
+              <w:t>MAJOR</w:t>
+            </w:r>
+          </w:p>
+        </w:tc>
+        <w:tc>
+          <w:tcPr>
+            <w:tcW w:type="dxa" w:w="1234"/>
+          </w:tcPr>
+          <w:p>
+            <w:r>
+              <w:t>Insights.jsx</w:t>
+            </w:r>
+          </w:p>
+        </w:tc>
+        <w:tc>
+          <w:tcPr>
+            <w:tcW w:type="dxa" w:w="1234"/>
+          </w:tcPr>
+          <w:p>
+            <w:r>
+              <w:t>154</w:t>
+            </w:r>
+          </w:p>
+        </w:tc>
+        <w:tc>
+          <w:tcPr>
+            <w:tcW w:type="dxa" w:w="1234"/>
+          </w:tcPr>
+          <w:p>
+            <w:r>
+              <w:t>Remove this commented out code.</w:t>
+            </w:r>
+          </w:p>
+        </w:tc>
+        <w:tc>
+          <w:tcPr>
+            <w:tcW w:type="dxa" w:w="1234"/>
+          </w:tcPr>
+          <w:p>
+            <w:r>
+              <w:t>5min</w:t>
+            </w:r>
+          </w:p>
+        </w:tc>
+      </w:tr>
+      <w:tr>
+        <w:tc>
+          <w:tcPr>
+            <w:tcW w:type="dxa" w:w="1234"/>
+          </w:tcPr>
+          <w:p>
+            <w:r>
+              <w:t>AZXyaHaqToheL58jEvo0</w:t>
+            </w:r>
+          </w:p>
+        </w:tc>
+        <w:tc>
+          <w:tcPr>
+            <w:tcW w:type="dxa" w:w="1234"/>
+          </w:tcPr>
+          <w:p>
+            <w:r>
+              <w:t>CODE_SMELL</w:t>
+            </w:r>
+          </w:p>
+        </w:tc>
+        <w:tc>
+          <w:tcPr>
+            <w:tcW w:type="dxa" w:w="1234"/>
+          </w:tcPr>
+          <w:p>
+            <w:r>
+              <w:rPr>
+                <w:b/>
+                <w:color w:val="FFC90E"/>
+              </w:rPr>
+              <w:t>MINOR</w:t>
+            </w:r>
+          </w:p>
+        </w:tc>
+        <w:tc>
+          <w:tcPr>
+            <w:tcW w:type="dxa" w:w="1234"/>
+          </w:tcPr>
+          <w:p>
+            <w:r>
+              <w:t>sonar.py</w:t>
+            </w:r>
+          </w:p>
+        </w:tc>
+        <w:tc>
+          <w:tcPr>
+            <w:tcW w:type="dxa" w:w="1234"/>
+          </w:tcPr>
+          <w:p>
+            <w:r>
+              <w:t>17</w:t>
+            </w:r>
+          </w:p>
+        </w:tc>
+        <w:tc>
+          <w:tcPr>
+            <w:tcW w:type="dxa" w:w="1234"/>
+          </w:tcPr>
+          <w:p>
+            <w:r>
+              <w:t>Rename this local variable "fldChar" to match the regular expression ^[_a-z][a-z0-9_]*$.</w:t>
+            </w:r>
+          </w:p>
+        </w:tc>
+        <w:tc>
+          <w:tcPr>
+            <w:tcW w:type="dxa" w:w="1234"/>
+          </w:tcPr>
+          <w:p>
+            <w:r>
+              <w:t>2min</w:t>
+            </w:r>
+          </w:p>
+        </w:tc>
+      </w:tr>
+      <w:tr>
+        <w:tc>
+          <w:tcPr>
+            <w:tcW w:type="dxa" w:w="1234"/>
+          </w:tcPr>
+          <w:p>
+            <w:r>
+              <w:t>AZXyaHaqToheL58jEvo1</w:t>
+            </w:r>
+          </w:p>
+        </w:tc>
+        <w:tc>
+          <w:tcPr>
+            <w:tcW w:type="dxa" w:w="1234"/>
+          </w:tcPr>
+          <w:p>
+            <w:r>
+              <w:t>CODE_SMELL</w:t>
+            </w:r>
+          </w:p>
+        </w:tc>
+        <w:tc>
+          <w:tcPr>
+            <w:tcW w:type="dxa" w:w="1234"/>
+          </w:tcPr>
+          <w:p>
+            <w:r>
+              <w:rPr>
+                <w:b/>
+                <w:color w:val="FFC90E"/>
+              </w:rPr>
+              <w:t>MINOR</w:t>
+            </w:r>
+          </w:p>
+        </w:tc>
+        <w:tc>
+          <w:tcPr>
+            <w:tcW w:type="dxa" w:w="1234"/>
+          </w:tcPr>
+          <w:p>
+            <w:r>
+              <w:t>sonar.py</w:t>
+            </w:r>
+          </w:p>
+        </w:tc>
+        <w:tc>
+          <w:tcPr>
+            <w:tcW w:type="dxa" w:w="1234"/>
+          </w:tcPr>
+          <w:p>
+            <w:r>
+              <w:t>21</w:t>
+            </w:r>
+          </w:p>
+        </w:tc>
+        <w:tc>
+          <w:tcPr>
+            <w:tcW w:type="dxa" w:w="1234"/>
+          </w:tcPr>
+          <w:p>
+            <w:r>
+              <w:t>Rename this local variable "instrText" to match the regular expression ^[_a-z][a-z0-9_]*$.</w:t>
+            </w:r>
+          </w:p>
+        </w:tc>
+        <w:tc>
+          <w:tcPr>
+            <w:tcW w:type="dxa" w:w="1234"/>
+          </w:tcPr>
+          <w:p>
+            <w:r>
+              <w:t>2min</w:t>
+            </w:r>
+          </w:p>
+        </w:tc>
+      </w:tr>
+      <w:tr>
+        <w:tc>
+          <w:tcPr>
+            <w:tcW w:type="dxa" w:w="1234"/>
+          </w:tcPr>
+          <w:p>
+            <w:r>
+              <w:t>AZXyaHaqToheL58jEvo2</w:t>
+            </w:r>
+          </w:p>
+        </w:tc>
+        <w:tc>
+          <w:tcPr>
+            <w:tcW w:type="dxa" w:w="1234"/>
+          </w:tcPr>
+          <w:p>
+            <w:r>
+              <w:t>CODE_SMELL</w:t>
+            </w:r>
+          </w:p>
+        </w:tc>
+        <w:tc>
+          <w:tcPr>
+            <w:tcW w:type="dxa" w:w="1234"/>
+          </w:tcPr>
+          <w:p>
+            <w:r>
+              <w:rPr>
+                <w:b/>
+                <w:color w:val="FFC90E"/>
+              </w:rPr>
+              <w:t>MINOR</w:t>
+            </w:r>
+          </w:p>
+        </w:tc>
+        <w:tc>
+          <w:tcPr>
+            <w:tcW w:type="dxa" w:w="1234"/>
+          </w:tcPr>
+          <w:p>
+            <w:r>
+              <w:t>sonar.py</w:t>
+            </w:r>
+          </w:p>
+        </w:tc>
+        <w:tc>
+          <w:tcPr>
+            <w:tcW w:type="dxa" w:w="1234"/>
+          </w:tcPr>
+          <w:p>
+            <w:r>
+              <w:t>116</w:t>
+            </w:r>
+          </w:p>
+        </w:tc>
+        <w:tc>
+          <w:tcPr>
+            <w:tcW w:type="dxa" w:w="1234"/>
+          </w:tcPr>
+          <w:p>
+            <w:r>
+              <w:t>Replace the unused local variable "by_component" with "_".</w:t>
+            </w:r>
+          </w:p>
+        </w:tc>
+        <w:tc>
+          <w:tcPr>
+            <w:tcW w:type="dxa" w:w="1234"/>
+          </w:tcPr>
+          <w:p>
+            <w:r>
+              <w:t>5min</w:t>
+            </w:r>
+          </w:p>
+        </w:tc>
+      </w:tr>
+      <w:tr>
+        <w:tc>
+          <w:tcPr>
+            <w:tcW w:type="dxa" w:w="1234"/>
+          </w:tcPr>
+          <w:p>
+            <w:r>
+              <w:t>AZXxy2EgNV2DIPm99Fnw</w:t>
+            </w:r>
+          </w:p>
+        </w:tc>
+        <w:tc>
+          <w:tcPr>
+            <w:tcW w:type="dxa" w:w="1234"/>
+          </w:tcPr>
+          <w:p>
+            <w:r>
+              <w:t>CODE_SMELL</w:t>
+            </w:r>
+          </w:p>
+        </w:tc>
+        <w:tc>
+          <w:tcPr>
+            <w:tcW w:type="dxa" w:w="1234"/>
+          </w:tcPr>
+          <w:p>
+            <w:r>
+              <w:rPr>
+                <w:b/>
+                <w:color w:val="FF7F00"/>
+              </w:rPr>
+              <w:t>MAJOR</w:t>
+            </w:r>
+          </w:p>
+        </w:tc>
+        <w:tc>
+          <w:tcPr>
+            <w:tcW w:type="dxa" w:w="1234"/>
+          </w:tcPr>
+          <w:p>
+            <w:r>
               <w:t>App.css</w:t>
             </w:r>
           </w:p>
@@ -2145,7 +3285,7 @@
           </w:tcPr>
           <w:p>
             <w:r>
-              <w:t>130</w:t>
+              <w:t>269</w:t>
             </w:r>
           </w:p>
         </w:tc>
@@ -2221,7 +3361,7 @@
           </w:tcPr>
           <w:p>
             <w:r>
-              <w:t>130</w:t>
+              <w:t>269</w:t>
             </w:r>
           </w:p>
         </w:tc>
@@ -2297,7 +3437,7 @@
           </w:tcPr>
           <w:p>
             <w:r>
-              <w:t>136</w:t>
+              <w:t>275</w:t>
             </w:r>
           </w:p>
         </w:tc>
@@ -2373,7 +3513,7 @@
           </w:tcPr>
           <w:p>
             <w:r>
-              <w:t>136</w:t>
+              <w:t>275</w:t>
             </w:r>
           </w:p>
         </w:tc>

</xml_diff>